<commit_message>
minor changes in the Desc folder
</commit_message>
<xml_diff>
--- a/Desc/Characteristics.docx
+++ b/Desc/Characteristics.docx
@@ -11,10 +11,7 @@
         </w:numPr>
       </w:pPr>
       <w:r>
-        <w:t>A</w:t>
-      </w:r>
-      <w:r>
-        <w:t>voiding button mashing</w:t>
+        <w:t>Avoiding button mashing</w:t>
       </w:r>
     </w:p>
     <w:p>
@@ -38,13 +35,7 @@
         </w:numPr>
       </w:pPr>
       <w:r>
-        <w:t>As outlined further in later characteristics, the fight is a conversation, and you can't have a</w:t>
-      </w:r>
-      <w:r>
-        <w:t xml:space="preserve"> </w:t>
-      </w:r>
-      <w:r>
-        <w:t>conversation by saying the same thing over and over</w:t>
+        <w:t>As outlined further in later characteristics, the fight is a conversation, and you can't have a conversation by saying the same thing over and over</w:t>
       </w:r>
     </w:p>
     <w:p>
@@ -56,10 +47,7 @@
         </w:numPr>
       </w:pPr>
       <w:r>
-        <w:t>R</w:t>
-      </w:r>
-      <w:r>
-        <w:t>hythm</w:t>
+        <w:t>Rhythm</w:t>
       </w:r>
     </w:p>
     <w:p>
@@ -83,7 +71,17 @@
         </w:numPr>
       </w:pPr>
       <w:r>
-        <w:t>This will mean that the player can see the telegraph for the start of a combo and know when all the strikes of that combo will be thrown without needing individual telegraphs for each attack.</w:t>
+        <w:t xml:space="preserve">This will mean that the player can see the telegraph for the start of a combo and know </w:t>
+      </w:r>
+      <w:r>
+        <w:rPr>
+          <w:i/>
+          <w:iCs/>
+        </w:rPr>
+        <w:t>when</w:t>
+      </w:r>
+      <w:r>
+        <w:t xml:space="preserve"> all the strikes of that combo will be thrown without needing individual telegraphs for each attack.</w:t>
       </w:r>
     </w:p>
     <w:p>
@@ -143,10 +141,7 @@
         </w:numPr>
       </w:pPr>
       <w:r>
-        <w:t>T</w:t>
-      </w:r>
-      <w:r>
-        <w:t>elegraphs</w:t>
+        <w:t>Telegraphs</w:t>
       </w:r>
     </w:p>
     <w:p>
@@ -170,7 +165,13 @@
         </w:numPr>
       </w:pPr>
       <w:r>
-        <w:t>The follow (the player) can then know what to expect and react accordingly</w:t>
+        <w:t>The follow</w:t>
+      </w:r>
+      <w:r>
+        <w:t>er</w:t>
+      </w:r>
+      <w:r>
+        <w:t xml:space="preserve"> (the player) can then know what to expect and react accordingly</w:t>
       </w:r>
     </w:p>
     <w:p>
@@ -244,6 +245,9 @@
       <w:r>
         <w:t>It should be impossible for the player to repeatedly attack the boss</w:t>
       </w:r>
+      <w:r>
+        <w:t xml:space="preserve"> without consequence</w:t>
+      </w:r>
     </w:p>
     <w:p>
       <w:pPr>
@@ -290,83 +294,83 @@
         </w:numPr>
       </w:pPr>
       <w:r>
-        <w:t>The characters should move and attack smoothly and effortlessly</w:t>
-      </w:r>
-    </w:p>
-    <w:p>
-      <w:pPr>
-        <w:pStyle w:val="ListParagraph"/>
-        <w:numPr>
-          <w:ilvl w:val="1"/>
-          <w:numId w:val="2"/>
-        </w:numPr>
-      </w:pPr>
-      <w:r>
-        <w:t xml:space="preserve">Of course, some bosses would move more </w:t>
-      </w:r>
-      <w:proofErr w:type="spellStart"/>
-      <w:r>
-        <w:t>jankily</w:t>
-      </w:r>
-      <w:proofErr w:type="spellEnd"/>
-      <w:r>
-        <w:t xml:space="preserve">, or strike less fluidly, </w:t>
-      </w:r>
-      <w:r>
-        <w:t>but most should look like they were dancing</w:t>
-      </w:r>
-    </w:p>
-    <w:p>
-      <w:pPr>
-        <w:pStyle w:val="ListParagraph"/>
-        <w:numPr>
-          <w:ilvl w:val="0"/>
-          <w:numId w:val="2"/>
-        </w:numPr>
-      </w:pPr>
-      <w:r>
-        <w:t>limited cheesing</w:t>
-      </w:r>
-    </w:p>
-    <w:p>
-      <w:pPr>
-        <w:pStyle w:val="ListParagraph"/>
-        <w:numPr>
-          <w:ilvl w:val="1"/>
-          <w:numId w:val="2"/>
-        </w:numPr>
-      </w:pPr>
-      <w:r>
-        <w:t>This relates to 1, but also gives a purpose to 3</w:t>
-      </w:r>
-    </w:p>
-    <w:p>
-      <w:pPr>
-        <w:pStyle w:val="ListParagraph"/>
-        <w:numPr>
-          <w:ilvl w:val="1"/>
-          <w:numId w:val="2"/>
-        </w:numPr>
-      </w:pPr>
-      <w:r>
-        <w:t>The user should not only have a wide variety of moves available, but also find that they must vary their attack patterns</w:t>
-      </w:r>
-    </w:p>
-    <w:p>
-      <w:pPr>
-        <w:pStyle w:val="ListParagraph"/>
-        <w:numPr>
-          <w:ilvl w:val="1"/>
-          <w:numId w:val="2"/>
-        </w:numPr>
-      </w:pPr>
-      <w:r>
-        <w:t>This ties in with the boss’s choice of moves</w:t>
+        <w:t>The characters should mo</w:t>
       </w:r>
       <w:bookmarkStart w:id="0" w:name="_GoBack"/>
       <w:bookmarkEnd w:id="0"/>
       <w:r>
-        <w:t>. Should they detect cheesing or too much repetition, they will respond and force the player to change tactics</w:t>
+        <w:t>ve and attack smoothly and effortlessly</w:t>
+      </w:r>
+    </w:p>
+    <w:p>
+      <w:pPr>
+        <w:pStyle w:val="ListParagraph"/>
+        <w:numPr>
+          <w:ilvl w:val="1"/>
+          <w:numId w:val="2"/>
+        </w:numPr>
+      </w:pPr>
+      <w:r>
+        <w:t xml:space="preserve">Of course, some bosses would move more </w:t>
+      </w:r>
+      <w:proofErr w:type="spellStart"/>
+      <w:r>
+        <w:t>jankily</w:t>
+      </w:r>
+      <w:proofErr w:type="spellEnd"/>
+      <w:r>
+        <w:t xml:space="preserve">, or strike less fluidly, </w:t>
+      </w:r>
+      <w:r>
+        <w:t>but most should look like they were dancing</w:t>
+      </w:r>
+    </w:p>
+    <w:p>
+      <w:pPr>
+        <w:pStyle w:val="ListParagraph"/>
+        <w:numPr>
+          <w:ilvl w:val="0"/>
+          <w:numId w:val="2"/>
+        </w:numPr>
+      </w:pPr>
+      <w:r>
+        <w:t>limited cheesing</w:t>
+      </w:r>
+    </w:p>
+    <w:p>
+      <w:pPr>
+        <w:pStyle w:val="ListParagraph"/>
+        <w:numPr>
+          <w:ilvl w:val="1"/>
+          <w:numId w:val="2"/>
+        </w:numPr>
+      </w:pPr>
+      <w:r>
+        <w:t>This relates to 1, but also gives a purpose to 3</w:t>
+      </w:r>
+    </w:p>
+    <w:p>
+      <w:pPr>
+        <w:pStyle w:val="ListParagraph"/>
+        <w:numPr>
+          <w:ilvl w:val="1"/>
+          <w:numId w:val="2"/>
+        </w:numPr>
+      </w:pPr>
+      <w:r>
+        <w:t>The user should not only have a wide variety of moves available, but also find that they must vary their attack patterns</w:t>
+      </w:r>
+    </w:p>
+    <w:p>
+      <w:pPr>
+        <w:pStyle w:val="ListParagraph"/>
+        <w:numPr>
+          <w:ilvl w:val="1"/>
+          <w:numId w:val="2"/>
+        </w:numPr>
+      </w:pPr>
+      <w:r>
+        <w:t>This ties in with the boss’s choice of moves. Should they detect cheesing or too much repetition, they will respond and force the player to change tactics</w:t>
       </w:r>
     </w:p>
     <w:sectPr>
@@ -688,6 +692,7 @@
     <w:lsdException w:name="HTML Sample" w:semiHidden="1" w:unhideWhenUsed="1"/>
     <w:lsdException w:name="HTML Typewriter" w:semiHidden="1" w:unhideWhenUsed="1"/>
     <w:lsdException w:name="HTML Variable" w:semiHidden="1" w:unhideWhenUsed="1"/>
+    <w:lsdException w:name="Normal Table" w:semiHidden="1" w:unhideWhenUsed="1"/>
     <w:lsdException w:name="annotation subject" w:semiHidden="1" w:unhideWhenUsed="1"/>
     <w:lsdException w:name="No List" w:semiHidden="1" w:unhideWhenUsed="1"/>
     <w:lsdException w:name="Outline List 1" w:semiHidden="1" w:unhideWhenUsed="1"/>
@@ -733,9 +738,11 @@
     <w:lsdException w:name="Table Subtle 1" w:semiHidden="1" w:unhideWhenUsed="1"/>
     <w:lsdException w:name="Table Subtle 2" w:semiHidden="1" w:unhideWhenUsed="1"/>
     <w:lsdException w:name="Table Web 1" w:semiHidden="1" w:unhideWhenUsed="1"/>
+    <w:lsdException w:name="Table Web 2" w:semiHidden="1" w:unhideWhenUsed="1"/>
     <w:lsdException w:name="Table Web 3" w:semiHidden="1" w:unhideWhenUsed="1"/>
     <w:lsdException w:name="Balloon Text" w:semiHidden="1" w:unhideWhenUsed="1"/>
     <w:lsdException w:name="Table Grid" w:uiPriority="39"/>
+    <w:lsdException w:name="Table Theme" w:semiHidden="1" w:unhideWhenUsed="1"/>
     <w:lsdException w:name="Placeholder Text" w:semiHidden="1"/>
     <w:lsdException w:name="No Spacing" w:uiPriority="1" w:qFormat="1"/>
     <w:lsdException w:name="Light Shading" w:uiPriority="60"/>

</xml_diff>